<commit_message>
minor changes in code style and documentation
</commit_message>
<xml_diff>
--- a/doc/description.docx
+++ b/doc/description.docx
@@ -44,7 +44,13 @@
         <w:t>In</w:t>
       </w:r>
       <w:r>
-        <w:t xml:space="preserve"> order to do it uses one </w:t>
+        <w:t xml:space="preserve"> order to do</w:t>
+      </w:r>
+      <w:r>
+        <w:t xml:space="preserve"> so</w:t>
+      </w:r>
+      <w:r>
+        <w:t xml:space="preserve"> it uses one </w:t>
       </w:r>
       <w:r>
         <w:t>of the fundamental bui</w:t>
@@ -98,15 +104,7 @@
         <w:t>ng the IO of the program we</w:t>
       </w:r>
       <w:r>
-        <w:t xml:space="preserve"> use the </w:t>
-      </w:r>
-      <w:proofErr w:type="spellStart"/>
-      <w:r>
-        <w:t>ffmpeg</w:t>
-      </w:r>
-      <w:proofErr w:type="spellEnd"/>
-      <w:r>
-        <w:t xml:space="preserve"> C API. </w:t>
+        <w:t xml:space="preserve"> use the ffmpeg C API. </w:t>
       </w:r>
       <w:r>
         <w:t xml:space="preserve">Instead of </w:t>
@@ -115,15 +113,7 @@
         <w:t>calling</w:t>
       </w:r>
       <w:r>
-        <w:t xml:space="preserve"> directly the </w:t>
-      </w:r>
-      <w:proofErr w:type="spellStart"/>
-      <w:r>
-        <w:t>ffmpeg</w:t>
-      </w:r>
-      <w:proofErr w:type="spellEnd"/>
-      <w:r>
-        <w:t xml:space="preserve"> functions, the application </w:t>
+        <w:t xml:space="preserve"> directly the ffmpeg functions, the application </w:t>
       </w:r>
       <w:r>
         <w:t>includes</w:t>
@@ -143,19 +133,11 @@
           <w:numId w:val="2"/>
         </w:numPr>
       </w:pPr>
-      <w:proofErr w:type="spellStart"/>
-      <w:r>
-        <w:rPr>
-          <w:i/>
-        </w:rPr>
-        <w:t>InputVideoHandler</w:t>
-      </w:r>
-      <w:proofErr w:type="spellEnd"/>
-      <w:r>
-        <w:rPr>
-          <w:i/>
-        </w:rPr>
-        <w:t xml:space="preserve">: </w:t>
+      <w:r>
+        <w:rPr>
+          <w:i/>
+        </w:rPr>
+        <w:t xml:space="preserve">InputVideoHandler: </w:t>
       </w:r>
       <w:r>
         <w:t>as the name suggest</w:t>
@@ -198,166 +180,84 @@
       <w:pPr>
         <w:pStyle w:val="ListParagraph"/>
       </w:pPr>
-      <w:proofErr w:type="spellStart"/>
-      <w:proofErr w:type="gramStart"/>
-      <w:r>
-        <w:rPr>
-          <w:i/>
-        </w:rPr>
-        <w:t>bool</w:t>
-      </w:r>
-      <w:proofErr w:type="spellEnd"/>
-      <w:proofErr w:type="gramEnd"/>
-      <w:r>
-        <w:rPr>
-          <w:i/>
-        </w:rPr>
+      <w:r>
+        <w:rPr>
+          <w:i/>
+        </w:rPr>
+        <w:t>bool readFrame(AVFrame* frame, int* success</w:t>
+      </w:r>
+      <w:r>
+        <w:rPr>
+          <w:i/>
+        </w:rPr>
+        <w:t xml:space="preserve">), </w:t>
+      </w:r>
+      <w:r>
+        <w:t>which</w:t>
+      </w:r>
+      <w:r>
+        <w:t xml:space="preserve"> is essentially a wrapper for the </w:t>
+      </w:r>
+      <w:r>
+        <w:rPr>
+          <w:i/>
+        </w:rPr>
+        <w:t>av_read_frame</w:t>
+      </w:r>
+      <w:r>
+        <w:t xml:space="preserve"> method of ffmpeg. It reads either the first frame or the next frame of the input and </w:t>
+      </w:r>
+      <w:r>
+        <w:t>stores</w:t>
+      </w:r>
+      <w:r>
         <w:t xml:space="preserve"> </w:t>
       </w:r>
-      <w:proofErr w:type="spellStart"/>
+      <w:r>
+        <w:t xml:space="preserve">it </w:t>
+      </w:r>
+      <w:r>
+        <w:t>in the position pointed to by the first parameter (</w:t>
+      </w:r>
+      <w:r>
+        <w:rPr>
+          <w:i/>
+        </w:rPr>
+        <w:t>AVFrame</w:t>
+      </w:r>
+      <w:r>
+        <w:t xml:space="preserve"> is the struct used by ffmpeg for packing frame information). The second parameter, </w:t>
+      </w:r>
+      <w:r>
+        <w:rPr>
+          <w:i/>
+        </w:rPr>
+        <w:t>success</w:t>
+      </w:r>
+      <w:r>
+        <w:t xml:space="preserve">, is a code that tells us if the pointer </w:t>
+      </w:r>
+      <w:r>
+        <w:rPr>
+          <w:i/>
+        </w:rPr>
+        <w:t>frame</w:t>
+      </w:r>
+      <w:r>
+        <w:rPr>
+          <w:i/>
+        </w:rPr>
+        <w:t xml:space="preserve"> </w:t>
+      </w:r>
+      <w:r>
+        <w:t xml:space="preserve">points to a valid frame; this is necessary because one call of the </w:t>
+      </w:r>
       <w:r>
         <w:rPr>
           <w:i/>
         </w:rPr>
         <w:t>readFrame</w:t>
       </w:r>
-      <w:proofErr w:type="spellEnd"/>
-      <w:r>
-        <w:rPr>
-          <w:i/>
-        </w:rPr>
-        <w:t>(</w:t>
-      </w:r>
-      <w:proofErr w:type="spellStart"/>
-      <w:r>
-        <w:rPr>
-          <w:i/>
-        </w:rPr>
-        <w:t>AVFrame</w:t>
-      </w:r>
-      <w:proofErr w:type="spellEnd"/>
-      <w:r>
-        <w:rPr>
-          <w:i/>
-        </w:rPr>
-        <w:t xml:space="preserve">* frame, </w:t>
-      </w:r>
-      <w:proofErr w:type="spellStart"/>
-      <w:r>
-        <w:rPr>
-          <w:i/>
-        </w:rPr>
-        <w:t>int</w:t>
-      </w:r>
-      <w:proofErr w:type="spellEnd"/>
-      <w:r>
-        <w:rPr>
-          <w:i/>
-        </w:rPr>
-        <w:t>* success</w:t>
-      </w:r>
-      <w:r>
-        <w:rPr>
-          <w:i/>
-        </w:rPr>
-        <w:t xml:space="preserve">), </w:t>
-      </w:r>
-      <w:r>
-        <w:t>which</w:t>
-      </w:r>
-      <w:r>
-        <w:t xml:space="preserve"> is essentially a wrapper for the </w:t>
-      </w:r>
-      <w:proofErr w:type="spellStart"/>
-      <w:r>
-        <w:rPr>
-          <w:i/>
-        </w:rPr>
-        <w:t>av_read_frame</w:t>
-      </w:r>
-      <w:proofErr w:type="spellEnd"/>
-      <w:r>
-        <w:t xml:space="preserve"> method of </w:t>
-      </w:r>
-      <w:proofErr w:type="spellStart"/>
-      <w:r>
-        <w:t>ffmpeg</w:t>
-      </w:r>
-      <w:proofErr w:type="spellEnd"/>
-      <w:r>
-        <w:t xml:space="preserve">. It reads either the first frame or the next frame of the input and </w:t>
-      </w:r>
-      <w:r>
-        <w:t>stores</w:t>
-      </w:r>
-      <w:r>
-        <w:t xml:space="preserve"> </w:t>
-      </w:r>
-      <w:r>
-        <w:t xml:space="preserve">it </w:t>
-      </w:r>
-      <w:r>
-        <w:t>in the position pointed to by the first parameter (</w:t>
-      </w:r>
-      <w:proofErr w:type="spellStart"/>
-      <w:r>
-        <w:rPr>
-          <w:i/>
-        </w:rPr>
-        <w:t>AVFrame</w:t>
-      </w:r>
-      <w:proofErr w:type="spellEnd"/>
-      <w:r>
-        <w:t xml:space="preserve"> is the </w:t>
-      </w:r>
-      <w:proofErr w:type="spellStart"/>
-      <w:r>
-        <w:t>struct</w:t>
-      </w:r>
-      <w:proofErr w:type="spellEnd"/>
-      <w:r>
-        <w:t xml:space="preserve"> used by </w:t>
-      </w:r>
-      <w:proofErr w:type="spellStart"/>
-      <w:r>
-        <w:t>ffmpeg</w:t>
-      </w:r>
-      <w:proofErr w:type="spellEnd"/>
-      <w:r>
-        <w:t xml:space="preserve"> for packing frame information). The second parameter, </w:t>
-      </w:r>
-      <w:r>
-        <w:rPr>
-          <w:i/>
-        </w:rPr>
-        <w:t>success</w:t>
-      </w:r>
-      <w:r>
-        <w:t xml:space="preserve">, is a code that tells us if the pointer </w:t>
-      </w:r>
-      <w:r>
-        <w:rPr>
-          <w:i/>
-        </w:rPr>
-        <w:t>frame</w:t>
-      </w:r>
-      <w:r>
-        <w:rPr>
-          <w:i/>
-        </w:rPr>
-        <w:t xml:space="preserve"> </w:t>
-      </w:r>
-      <w:r>
-        <w:t xml:space="preserve">points to a valid frame; this is necessary because one call of the </w:t>
-      </w:r>
-      <w:proofErr w:type="spellStart"/>
-      <w:r>
-        <w:rPr>
-          <w:i/>
-        </w:rPr>
-        <w:t>readFrame</w:t>
-      </w:r>
-      <w:proofErr w:type="spellEnd"/>
       <w:r>
         <w:t xml:space="preserve"> could return only a partial frame. The method returns true if there are still frames to process, false if we reached the end of the file.</w:t>
       </w:r>
@@ -370,25 +270,21 @@
           <w:numId w:val="2"/>
         </w:numPr>
       </w:pPr>
-      <w:proofErr w:type="spellStart"/>
       <w:r>
         <w:rPr>
           <w:i/>
         </w:rPr>
         <w:t>OutputVideoBuilder</w:t>
       </w:r>
-      <w:proofErr w:type="spellEnd"/>
       <w:r>
         <w:t xml:space="preserve">: in a symmetric way to </w:t>
       </w:r>
-      <w:proofErr w:type="spellStart"/>
       <w:r>
         <w:rPr>
           <w:i/>
         </w:rPr>
         <w:t>InputVideoHandler</w:t>
       </w:r>
-      <w:proofErr w:type="spellEnd"/>
       <w:r>
         <w:rPr>
           <w:i/>
@@ -398,14 +294,12 @@
       <w:r>
         <w:t xml:space="preserve">this class handles the writing-to-file part. It can only be instantiated by providing an output name. The constructor requires also a second parameter, which is a pointer to an </w:t>
       </w:r>
-      <w:proofErr w:type="spellStart"/>
       <w:r>
         <w:rPr>
           <w:i/>
         </w:rPr>
         <w:t>AVCodecContext</w:t>
       </w:r>
-      <w:proofErr w:type="spellEnd"/>
       <w:r>
         <w:rPr>
           <w:i/>
@@ -418,43 +312,13 @@
         <w:pStyle w:val="ListParagraph"/>
       </w:pPr>
       <w:r>
-        <w:t xml:space="preserve">It is sufficient to know that this </w:t>
-      </w:r>
-      <w:proofErr w:type="spellStart"/>
-      <w:r>
-        <w:t>struct</w:t>
-      </w:r>
-      <w:proofErr w:type="spellEnd"/>
-      <w:r>
-        <w:t xml:space="preserve"> contains information about the way the encoding (compression) of the frames should be done. In the application, we will take this information directly from the input handler. The two main methods here are </w:t>
-      </w:r>
-      <w:r>
-        <w:rPr>
-          <w:i/>
-        </w:rPr>
-        <w:t xml:space="preserve">void </w:t>
-      </w:r>
-      <w:proofErr w:type="spellStart"/>
-      <w:proofErr w:type="gramStart"/>
-      <w:r>
-        <w:rPr>
-          <w:i/>
-        </w:rPr>
-        <w:t>writeFrame</w:t>
-      </w:r>
-      <w:proofErr w:type="spellEnd"/>
-      <w:r>
-        <w:rPr>
-          <w:i/>
-        </w:rPr>
-        <w:t>(</w:t>
-      </w:r>
-      <w:proofErr w:type="gramEnd"/>
-      <w:r>
-        <w:rPr>
-          <w:i/>
-        </w:rPr>
-        <w:t>AV* frame)</w:t>
+        <w:t xml:space="preserve">It is sufficient to know that this struct contains information about the way the encoding (compression) of the frames should be done. In the application, we will take this information directly from the input handler. The two main methods here are </w:t>
+      </w:r>
+      <w:r>
+        <w:rPr>
+          <w:i/>
+        </w:rPr>
+        <w:t>void writeFrame(AV* frame)</w:t>
       </w:r>
       <w:r>
         <w:t xml:space="preserve"> and </w:t>
@@ -463,21 +327,7 @@
         <w:rPr>
           <w:i/>
         </w:rPr>
-        <w:t xml:space="preserve">void </w:t>
-      </w:r>
-      <w:proofErr w:type="spellStart"/>
-      <w:r>
-        <w:rPr>
-          <w:i/>
-        </w:rPr>
-        <w:t>writeVideo</w:t>
-      </w:r>
-      <w:proofErr w:type="spellEnd"/>
-      <w:r>
-        <w:rPr>
-          <w:i/>
-        </w:rPr>
-        <w:t>()</w:t>
+        <w:t>void writeVideo()</w:t>
       </w:r>
       <w:r>
         <w:t>. The former write</w:t>
@@ -500,14 +350,12 @@
           <w:i/>
         </w:rPr>
       </w:pPr>
-      <w:proofErr w:type="spellStart"/>
       <w:r>
         <w:rPr>
           <w:i/>
         </w:rPr>
         <w:t>FrameFormatConverter</w:t>
       </w:r>
-      <w:proofErr w:type="spellEnd"/>
       <w:r>
         <w:rPr>
           <w:i/>
@@ -517,14 +365,12 @@
       <w:r>
         <w:t xml:space="preserve">it is very likely that the frame we will extract using the </w:t>
       </w:r>
-      <w:proofErr w:type="spellStart"/>
       <w:r>
         <w:rPr>
           <w:i/>
         </w:rPr>
         <w:t>av_read_frame</w:t>
       </w:r>
-      <w:proofErr w:type="spellEnd"/>
       <w:r>
         <w:rPr>
           <w:i/>
@@ -534,14 +380,12 @@
       <w:r>
         <w:t xml:space="preserve">function inside the </w:t>
       </w:r>
-      <w:proofErr w:type="spellStart"/>
       <w:r>
         <w:rPr>
           <w:i/>
         </w:rPr>
         <w:t>readFrame</w:t>
       </w:r>
-      <w:proofErr w:type="spellEnd"/>
       <w:r>
         <w:t xml:space="preserve"> method will not be in RGB format. This depends on the codec that corresponds to the specific video format we are using (for .mpg, for example, the frame will use the YUV color space). Since it seemed more natural to work with pictures in RGB format, because it is </w:t>
       </w:r>
@@ -572,63 +416,11 @@
         </w:rPr>
         <w:t xml:space="preserve"> </w:t>
       </w:r>
-      <w:proofErr w:type="spellStart"/>
-      <w:proofErr w:type="gramStart"/>
-      <w:r>
-        <w:rPr>
-          <w:i/>
-        </w:rPr>
-        <w:t>ConvertFormat</w:t>
-      </w:r>
-      <w:proofErr w:type="spellEnd"/>
-      <w:r>
-        <w:rPr>
-          <w:i/>
-        </w:rPr>
-        <w:t>(</w:t>
-      </w:r>
-      <w:proofErr w:type="spellStart"/>
-      <w:proofErr w:type="gramEnd"/>
-      <w:r>
-        <w:rPr>
-          <w:i/>
-        </w:rPr>
-        <w:t>AVFrame</w:t>
-      </w:r>
-      <w:proofErr w:type="spellEnd"/>
-      <w:r>
-        <w:rPr>
-          <w:i/>
-        </w:rPr>
-        <w:t xml:space="preserve">** input, </w:t>
-      </w:r>
-      <w:proofErr w:type="spellStart"/>
-      <w:r>
-        <w:rPr>
-          <w:i/>
-        </w:rPr>
-        <w:t>AVFrame</w:t>
-      </w:r>
-      <w:proofErr w:type="spellEnd"/>
-      <w:r>
-        <w:rPr>
-          <w:i/>
-        </w:rPr>
-        <w:t xml:space="preserve">** output, </w:t>
-      </w:r>
-      <w:proofErr w:type="spellStart"/>
-      <w:r>
-        <w:rPr>
-          <w:i/>
-        </w:rPr>
-        <w:t>ConvertionType</w:t>
-      </w:r>
-      <w:proofErr w:type="spellEnd"/>
-      <w:r>
-        <w:rPr>
-          <w:i/>
-        </w:rPr>
-        <w:t xml:space="preserve"> ct)</w:t>
+      <w:r>
+        <w:rPr>
+          <w:i/>
+        </w:rPr>
+        <w:t>ConvertFormat(AVFrame** input, AVFrame** output, ConvertionType ct)</w:t>
       </w:r>
       <w:r>
         <w:rPr>
@@ -637,15 +429,7 @@
         <w:t xml:space="preserve">, </w:t>
       </w:r>
       <w:r>
-        <w:t xml:space="preserve">where </w:t>
-      </w:r>
-      <w:proofErr w:type="spellStart"/>
-      <w:r>
-        <w:t>ConvertionType</w:t>
-      </w:r>
-      <w:proofErr w:type="spellEnd"/>
-      <w:r>
-        <w:t xml:space="preserve"> is a enumeration type that can take the values TO_RGB or TO_ORIGINAL.</w:t>
+        <w:t>where ConvertionType is a enumeration type that can take the values TO_RGB or TO_ORIGINAL.</w:t>
       </w:r>
     </w:p>
     <w:p>
@@ -680,14 +464,12 @@
       <w:r>
         <w:t xml:space="preserve">Thanks to the </w:t>
       </w:r>
-      <w:proofErr w:type="spellStart"/>
       <w:r>
         <w:rPr>
           <w:i/>
         </w:rPr>
         <w:t>InputVideoHandler</w:t>
       </w:r>
-      <w:proofErr w:type="spellEnd"/>
       <w:r>
         <w:rPr>
           <w:i/>
@@ -798,15 +580,7 @@
         <w:t xml:space="preserve">time </w:t>
       </w:r>
       <w:r>
-        <w:t xml:space="preserve">causing races conditions. Obviously this is a problem that can be solved (for example by treating the boundary pixels separately), but it is maybe more difficult to achieve a good </w:t>
-      </w:r>
-      <w:proofErr w:type="spellStart"/>
-      <w:r>
-        <w:t>speedup</w:t>
-      </w:r>
-      <w:proofErr w:type="spellEnd"/>
-      <w:r>
-        <w:t xml:space="preserve"> in this situation. In any case, combining the two levels or parallelization would not be too beneficial, because as said before a video files contains a number of frames </w:t>
+        <w:t xml:space="preserve">causing races conditions. Obviously this is a problem that can be solved (for example by treating the boundary pixels separately), but it is maybe more difficult to achieve a good speedup in this situation. In any case, combining the two levels or parallelization would not be too beneficial, because as said before a video files contains a number of frames </w:t>
       </w:r>
       <w:r>
         <w:t xml:space="preserve">considerably higher than the number of cores we can use. </w:t>
@@ -881,42 +655,12 @@
                       <w:lang w:val="de-DE"/>
                     </w:rPr>
                   </w:pPr>
-                  <w:proofErr w:type="spellStart"/>
                   <w:r>
                     <w:rPr>
                       <w:lang w:val="de-DE"/>
                     </w:rPr>
-                    <w:t>Convert</w:t>
+                    <w:t>Convert to original format</w:t>
                   </w:r>
-                  <w:proofErr w:type="spellEnd"/>
-                  <w:r>
-                    <w:rPr>
-                      <w:lang w:val="de-DE"/>
-                    </w:rPr>
-                    <w:t xml:space="preserve"> </w:t>
-                  </w:r>
-                  <w:proofErr w:type="spellStart"/>
-                  <w:r>
-                    <w:rPr>
-                      <w:lang w:val="de-DE"/>
-                    </w:rPr>
-                    <w:t>to</w:t>
-                  </w:r>
-                  <w:proofErr w:type="spellEnd"/>
-                  <w:r>
-                    <w:rPr>
-                      <w:lang w:val="de-DE"/>
-                    </w:rPr>
-                    <w:t xml:space="preserve"> original </w:t>
-                  </w:r>
-                  <w:proofErr w:type="spellStart"/>
-                  <w:r>
-                    <w:rPr>
-                      <w:lang w:val="de-DE"/>
-                    </w:rPr>
-                    <w:t>format</w:t>
-                  </w:r>
-                  <w:proofErr w:type="spellEnd"/>
                 </w:p>
               </w:txbxContent>
             </v:textbox>
@@ -939,19 +683,11 @@
                       <w:lang w:val="de-DE"/>
                     </w:rPr>
                   </w:pPr>
-                  <w:proofErr w:type="spellStart"/>
                   <w:r>
                     <w:rPr>
                       <w:lang w:val="de-DE"/>
                     </w:rPr>
-                    <w:t>Apply</w:t>
-                  </w:r>
-                  <w:proofErr w:type="spellEnd"/>
-                  <w:r>
-                    <w:rPr>
-                      <w:lang w:val="de-DE"/>
-                    </w:rPr>
-                    <w:t xml:space="preserve"> Filter(s)</w:t>
+                    <w:t>Apply Filter(s)</w:t>
                   </w:r>
                 </w:p>
               </w:txbxContent>
@@ -975,33 +711,11 @@
                       <w:lang w:val="de-DE"/>
                     </w:rPr>
                   </w:pPr>
-                  <w:proofErr w:type="spellStart"/>
                   <w:r>
                     <w:rPr>
                       <w:lang w:val="de-DE"/>
                     </w:rPr>
-                    <w:t>Convert</w:t>
-                  </w:r>
-                  <w:proofErr w:type="spellEnd"/>
-                  <w:r>
-                    <w:rPr>
-                      <w:lang w:val="de-DE"/>
-                    </w:rPr>
-                    <w:t xml:space="preserve"> </w:t>
-                  </w:r>
-                  <w:proofErr w:type="spellStart"/>
-                  <w:r>
-                    <w:rPr>
-                      <w:lang w:val="de-DE"/>
-                    </w:rPr>
-                    <w:t>to</w:t>
-                  </w:r>
-                  <w:proofErr w:type="spellEnd"/>
-                  <w:r>
-                    <w:rPr>
-                      <w:lang w:val="de-DE"/>
-                    </w:rPr>
-                    <w:t xml:space="preserve"> RGB</w:t>
+                    <w:t>Convert to RGB</w:t>
                   </w:r>
                 </w:p>
               </w:txbxContent>
@@ -1128,11 +842,9 @@
       <w:pPr>
         <w:jc w:val="center"/>
       </w:pPr>
-      <w:proofErr w:type="gramStart"/>
       <w:r>
         <w:t>Figure 1.</w:t>
       </w:r>
-      <w:proofErr w:type="gramEnd"/>
     </w:p>
     <w:p>
       <w:pPr>
@@ -1150,15 +862,7 @@
     </w:p>
     <w:p>
       <w:r>
-        <w:t xml:space="preserve">Filters are implemented in the </w:t>
-      </w:r>
-      <w:proofErr w:type="spellStart"/>
-      <w:r>
-        <w:t>filters.h</w:t>
-      </w:r>
-      <w:proofErr w:type="spellEnd"/>
-      <w:r>
-        <w:t xml:space="preserve"> header file.</w:t>
+        <w:t>Filters are implemented in the filters.h header file.</w:t>
       </w:r>
     </w:p>
     <w:p>
@@ -1169,23 +873,8 @@
           <w:numId w:val="2"/>
         </w:numPr>
       </w:pPr>
-      <w:proofErr w:type="spellStart"/>
-      <w:proofErr w:type="gramStart"/>
-      <w:r>
-        <w:t>applyShuffleColor</w:t>
-      </w:r>
-      <w:proofErr w:type="spellEnd"/>
-      <w:proofErr w:type="gramEnd"/>
-      <w:r>
-        <w:t xml:space="preserve">: shuffle the </w:t>
-      </w:r>
-      <w:proofErr w:type="spellStart"/>
-      <w:r>
-        <w:t>rgb</w:t>
-      </w:r>
-      <w:proofErr w:type="spellEnd"/>
-      <w:r>
-        <w:t xml:space="preserve"> value of the picture. Red is assigned to green, green is assigned to blue, blue is assigned to red</w:t>
+      <w:r>
+        <w:t>applyShuffleColor: shuffle the rgb value of the picture. Red is assigned to green, green is assigned to blue, blue is assigned to red</w:t>
       </w:r>
     </w:p>
     <w:p>
@@ -1196,26 +885,11 @@
           <w:numId w:val="2"/>
         </w:numPr>
       </w:pPr>
-      <w:proofErr w:type="spellStart"/>
-      <w:proofErr w:type="gramStart"/>
       <w:r>
         <w:t>apply</w:t>
       </w:r>
       <w:r>
-        <w:t>BlackAndWhite</w:t>
-      </w:r>
-      <w:proofErr w:type="spellEnd"/>
-      <w:proofErr w:type="gramEnd"/>
-      <w:r>
-        <w:t xml:space="preserve">: convert the frame to black and white by setting the </w:t>
-      </w:r>
-      <w:proofErr w:type="spellStart"/>
-      <w:r>
-        <w:t>rgb</w:t>
-      </w:r>
-      <w:proofErr w:type="spellEnd"/>
-      <w:r>
-        <w:t xml:space="preserve"> values to the average of the three.</w:t>
+        <w:t>BlackAndWhite: convert the frame to black and white by setting the rgb values to the average of the three.</w:t>
       </w:r>
     </w:p>
     <w:p>
@@ -1226,13 +900,8 @@
           <w:numId w:val="2"/>
         </w:numPr>
       </w:pPr>
-      <w:proofErr w:type="spellStart"/>
-      <w:r>
-        <w:t>applyNegative</w:t>
-      </w:r>
-      <w:proofErr w:type="spellEnd"/>
-      <w:r>
-        <w:t xml:space="preserve">: convert the </w:t>
+      <w:r>
+        <w:t xml:space="preserve">applyNegative: convert the </w:t>
       </w:r>
       <w:r>
         <w:t>frame to its negative by applying the rule “color = 255 – color” to each channel</w:t>
@@ -1246,21 +915,8 @@
           <w:numId w:val="2"/>
         </w:numPr>
       </w:pPr>
-      <w:proofErr w:type="spellStart"/>
-      <w:r>
-        <w:t>edgeDetection</w:t>
-      </w:r>
-      <w:proofErr w:type="spellEnd"/>
-      <w:r>
-        <w:t xml:space="preserve">: apply </w:t>
-      </w:r>
-      <w:proofErr w:type="spellStart"/>
-      <w:r>
-        <w:t>sobel</w:t>
-      </w:r>
-      <w:proofErr w:type="spellEnd"/>
-      <w:r>
-        <w:t xml:space="preserve"> filter to frames</w:t>
+      <w:r>
+        <w:t>edgeDetection: apply sobel filter to frames</w:t>
       </w:r>
     </w:p>
     <w:p>
@@ -1271,31 +927,8 @@
           <w:numId w:val="2"/>
         </w:numPr>
       </w:pPr>
-      <w:proofErr w:type="spellStart"/>
-      <w:proofErr w:type="gramStart"/>
-      <w:r>
-        <w:t>applyCartoonify</w:t>
-      </w:r>
-      <w:proofErr w:type="spellEnd"/>
-      <w:proofErr w:type="gramEnd"/>
-      <w:r>
-        <w:t xml:space="preserve">: apply </w:t>
-      </w:r>
-      <w:proofErr w:type="spellStart"/>
-      <w:r>
-        <w:t>edgeDetection</w:t>
-      </w:r>
-      <w:proofErr w:type="spellEnd"/>
-      <w:r>
-        <w:t xml:space="preserve"> (edges will be colored in black) and then color reduction to obtain a cartoonish stile. The filter accepts two parameters: threshold, which determines how tick the edges will be, and </w:t>
-      </w:r>
-      <w:proofErr w:type="spellStart"/>
-      <w:r>
-        <w:t>discr</w:t>
-      </w:r>
-      <w:proofErr w:type="spellEnd"/>
-      <w:r>
-        <w:t>, which determines the range of colors to use for the color reduction.</w:t>
+      <w:r>
+        <w:t>applyCartoonify: apply edgeDetection (edges will be colored in black) and then color reduction to obtain a cartoonish stile. The filter accepts two parameters: threshold, which determines how tick the edges will be, and discr, which determines the range of colors to use for the color reduction.</w:t>
       </w:r>
     </w:p>
     <w:p>
@@ -1306,15 +939,8 @@
           <w:numId w:val="2"/>
         </w:numPr>
       </w:pPr>
-      <w:proofErr w:type="spellStart"/>
-      <w:proofErr w:type="gramStart"/>
-      <w:r>
-        <w:t>changeSaturation</w:t>
-      </w:r>
-      <w:proofErr w:type="spellEnd"/>
-      <w:proofErr w:type="gramEnd"/>
-      <w:r>
-        <w:t>: change saturation according to an amount passed as parameter.</w:t>
+      <w:r>
+        <w:t>changeSaturation: change saturation according to an amount passed as parameter.</w:t>
       </w:r>
     </w:p>
     <w:p>
@@ -1325,15 +951,8 @@
           <w:numId w:val="2"/>
         </w:numPr>
       </w:pPr>
-      <w:proofErr w:type="spellStart"/>
-      <w:proofErr w:type="gramStart"/>
-      <w:r>
-        <w:t>applyMeanFilter</w:t>
-      </w:r>
-      <w:proofErr w:type="spellEnd"/>
-      <w:proofErr w:type="gramEnd"/>
-      <w:r>
-        <w:t>: apply mean filter to a frame. The size of the kernel must be specified as method argument.</w:t>
+      <w:r>
+        <w:t>applyMeanFilter: apply mean filter to a frame. The size of the kernel must be specified as method argument.</w:t>
       </w:r>
     </w:p>
     <w:p>
@@ -1344,15 +963,8 @@
           <w:numId w:val="2"/>
         </w:numPr>
       </w:pPr>
-      <w:proofErr w:type="spellStart"/>
-      <w:proofErr w:type="gramStart"/>
-      <w:r>
-        <w:t>applyVariableMeanFilter</w:t>
-      </w:r>
-      <w:proofErr w:type="spellEnd"/>
-      <w:proofErr w:type="gramEnd"/>
-      <w:r>
-        <w:t>: apply variable blur to a frame. The image is divided into (fixed) horizontal stripes, and mean filters with different kernels is applied to each one of those.</w:t>
+      <w:r>
+        <w:t>applyVariableMeanFilter: apply variable blur to a frame. The image is divided into (fixed) horizontal stripes, and mean filters with different kernels is applied to each one of those.</w:t>
       </w:r>
     </w:p>
     <w:p>
@@ -2190,7 +1802,7 @@
 </file>
 
 <file path=customXml/itemProps1.xml><?xml version="1.0" encoding="utf-8"?>
-<ds:datastoreItem xmlns:ds="http://schemas.openxmlformats.org/officeDocument/2006/customXml" ds:itemID="{CF34C39C-DAAE-46DA-B8AC-5C6D3F240B88}">
+<ds:datastoreItem xmlns:ds="http://schemas.openxmlformats.org/officeDocument/2006/customXml" ds:itemID="{BAD9330B-1454-4504-9CE7-5DDC7404C4C5}">
   <ds:schemaRefs>
     <ds:schemaRef ds:uri="http://schemas.openxmlformats.org/officeDocument/2006/bibliography"/>
   </ds:schemaRefs>

</xml_diff>